<commit_message>
Completed Admin domain document
</commit_message>
<xml_diff>
--- a/DomainsModel/Admin_Domain_Model/Admin Domain Model.docx
+++ b/DomainsModel/Admin_Domain_Model/Admin Domain Model.docx
@@ -1,68 +1,33 @@
 
 <file path=word/document.xml><?xml version="1.0" encoding="utf-8"?>
-<w:document xmlns:wpc="http://schemas.microsoft.com/office/word/2010/wordprocessingCanvas" xmlns:cx="http://schemas.microsoft.com/office/drawing/2014/chartex" xmlns:cx1="http://schemas.microsoft.com/office/drawing/2015/9/8/chartex" xmlns:cx2="http://schemas.microsoft.com/office/drawing/2015/10/21/chartex" xmlns:cx3="http://schemas.microsoft.com/office/drawing/2016/5/9/chartex" xmlns:cx4="http://schemas.microsoft.com/office/drawing/2016/5/10/chartex" xmlns:cx5="http://schemas.microsoft.com/office/drawing/2016/5/11/chartex" xmlns:mc="http://schemas.openxmlformats.org/markup-compatibility/2006" xmlns:o="urn:schemas-microsoft-com:office:office" xmlns:r="http://schemas.openxmlformats.org/officeDocument/2006/relationships" xmlns:m="http://schemas.openxmlformats.org/officeDocument/2006/math" xmlns:v="urn:schemas-microsoft-com:vml" xmlns:wp14="http://schemas.microsoft.com/office/word/2010/wordprocessingDrawing" xmlns:wp="http://schemas.openxmlformats.org/drawingml/2006/wordprocessingDrawing" xmlns:w10="urn:schemas-microsoft-com:office:word" xmlns:w="http://schemas.openxmlformats.org/wordprocessingml/2006/main" xmlns:w14="http://schemas.microsoft.com/office/word/2010/wordml" xmlns:w15="http://schemas.microsoft.com/office/word/2012/wordml" xmlns:w16se="http://schemas.microsoft.com/office/word/2015/wordml/symex" xmlns:wpg="http://schemas.microsoft.com/office/word/2010/wordprocessingGroup" xmlns:wpi="http://schemas.microsoft.com/office/word/2010/wordprocessingInk" xmlns:wne="http://schemas.microsoft.com/office/word/2006/wordml" xmlns:wps="http://schemas.microsoft.com/office/word/2010/wordprocessingShape" mc:Ignorable="w14 w15 w16se wp14">
+<w:document xmlns:wpc="http://schemas.microsoft.com/office/word/2010/wordprocessingCanvas" xmlns:cx="http://schemas.microsoft.com/office/drawing/2014/chartex" xmlns:cx1="http://schemas.microsoft.com/office/drawing/2015/9/8/chartex" xmlns:cx2="http://schemas.microsoft.com/office/drawing/2015/10/21/chartex" xmlns:cx3="http://schemas.microsoft.com/office/drawing/2016/5/9/chartex" xmlns:cx4="http://schemas.microsoft.com/office/drawing/2016/5/10/chartex" xmlns:cx5="http://schemas.microsoft.com/office/drawing/2016/5/11/chartex" xmlns:cx6="http://schemas.microsoft.com/office/drawing/2016/5/12/chartex" xmlns:cx7="http://schemas.microsoft.com/office/drawing/2016/5/13/chartex" xmlns:cx8="http://schemas.microsoft.com/office/drawing/2016/5/14/chartex" xmlns:mc="http://schemas.openxmlformats.org/markup-compatibility/2006" xmlns:aink="http://schemas.microsoft.com/office/drawing/2016/ink" xmlns:am3d="http://schemas.microsoft.com/office/drawing/2017/model3d" xmlns:o="urn:schemas-microsoft-com:office:office" xmlns:r="http://schemas.openxmlformats.org/officeDocument/2006/relationships" xmlns:m="http://schemas.openxmlformats.org/officeDocument/2006/math" xmlns:v="urn:schemas-microsoft-com:vml" xmlns:wp14="http://schemas.microsoft.com/office/word/2010/wordprocessingDrawing" xmlns:wp="http://schemas.openxmlformats.org/drawingml/2006/wordprocessingDrawing" xmlns:w10="urn:schemas-microsoft-com:office:word" xmlns:w="http://schemas.openxmlformats.org/wordprocessingml/2006/main" xmlns:w14="http://schemas.microsoft.com/office/word/2010/wordml" xmlns:w15="http://schemas.microsoft.com/office/word/2012/wordml" xmlns:w16cid="http://schemas.microsoft.com/office/word/2016/wordml/cid" xmlns:w16se="http://schemas.microsoft.com/office/word/2015/wordml/symex" xmlns:wpg="http://schemas.microsoft.com/office/word/2010/wordprocessingGroup" xmlns:wpi="http://schemas.microsoft.com/office/word/2010/wordprocessingInk" xmlns:wne="http://schemas.microsoft.com/office/word/2006/wordml" xmlns:wps="http://schemas.microsoft.com/office/word/2010/wordprocessingShape" mc:Ignorable="w14 w15 w16se w16cid wp14">
   <w:body>
     <w:p>
       <w:pPr>
+        <w:pStyle w:val="Title"/>
         <w:jc w:val="center"/>
-        <w:rPr>
-          <w:b/>
-        </w:rPr>
-      </w:pPr>
-      <w:r>
-        <w:rPr>
-          <w:b/>
-        </w:rPr>
-        <w:t>Admin</w:t>
-      </w:r>
-    </w:p>
-    <w:p>
-      <w:pPr>
-        <w:rPr>
-          <w:color w:val="FF0000"/>
-        </w:rPr>
-      </w:pPr>
-      <w:r>
-        <w:rPr>
-          <w:color w:val="FF0000"/>
-        </w:rPr>
-        <w:t>Manage = create\edit\delete</w:t>
-      </w:r>
-    </w:p>
-    <w:p>
-      <w:pPr>
-        <w:rPr>
-          <w:b/>
-        </w:rPr>
-      </w:pPr>
-      <w:r>
-        <w:rPr>
-          <w:b/>
-        </w:rPr>
-        <w:t>Home</w:t>
-      </w:r>
-    </w:p>
-    <w:p>
-      <w:r>
-        <w:t>Must login</w:t>
-      </w:r>
-    </w:p>
-    <w:p>
-      <w:pPr>
-        <w:rPr>
-          <w:b/>
-        </w:rPr>
-      </w:pPr>
-      <w:r>
-        <w:rPr>
-          <w:b/>
-        </w:rPr>
-        <w:t>System</w:t>
-      </w:r>
-    </w:p>
-    <w:p>
-      <w:r>
-        <w:t>Manage privileged users into the system</w:t>
+      </w:pPr>
+      <w:r>
+        <w:t>Admin Domain</w:t>
+      </w:r>
+      <w:r>
+        <w:t xml:space="preserve"> Model</w:t>
+      </w:r>
+    </w:p>
+    <w:p>
+      <w:pPr>
+        <w:rPr>
+          <w:sz w:val="24"/>
+        </w:rPr>
+      </w:pPr>
+      <w:r>
+        <w:br/>
+      </w:r>
+      <w:r>
+        <w:rPr>
+          <w:sz w:val="24"/>
+        </w:rPr>
+        <w:t>The overall model for the admin domain is based on our understanding of what is required to operate the real-time online scoreboard system. The basic functionality the admin domain looks to provide functionality to:</w:t>
       </w:r>
     </w:p>
     <w:p>
@@ -72,9 +37,15 @@
           <w:ilvl w:val="0"/>
           <w:numId w:val="1"/>
         </w:numPr>
-      </w:pPr>
-      <w:r>
-        <w:t>Give them a user name</w:t>
+        <w:rPr>
+          <w:sz w:val="24"/>
+        </w:rPr>
+      </w:pPr>
+      <w:r>
+        <w:rPr>
+          <w:sz w:val="24"/>
+        </w:rPr>
+        <w:t>Add and remove competitions</w:t>
       </w:r>
     </w:p>
     <w:p>
@@ -84,9 +55,15 @@
           <w:ilvl w:val="0"/>
           <w:numId w:val="1"/>
         </w:numPr>
-      </w:pPr>
-      <w:r>
-        <w:t>Password</w:t>
+        <w:rPr>
+          <w:sz w:val="24"/>
+        </w:rPr>
+      </w:pPr>
+      <w:r>
+        <w:rPr>
+          <w:sz w:val="24"/>
+        </w:rPr>
+        <w:t>Start competitions</w:t>
       </w:r>
     </w:p>
     <w:p>
@@ -96,120 +73,353 @@
           <w:ilvl w:val="0"/>
           <w:numId w:val="1"/>
         </w:numPr>
-      </w:pPr>
-      <w:r>
-        <w:t xml:space="preserve">Privilege </w:t>
-      </w:r>
-    </w:p>
-    <w:p>
-      <w:r>
-        <w:t>Manage pre-existing team in the system</w:t>
+        <w:rPr>
+          <w:sz w:val="24"/>
+        </w:rPr>
+      </w:pPr>
+      <w:r>
+        <w:rPr>
+          <w:sz w:val="24"/>
+        </w:rPr>
+        <w:t>Add, edit, and remove teams</w:t>
+      </w:r>
+    </w:p>
+    <w:p>
+      <w:pPr>
+        <w:pStyle w:val="ListParagraph"/>
+        <w:numPr>
+          <w:ilvl w:val="0"/>
+          <w:numId w:val="1"/>
+        </w:numPr>
+        <w:rPr>
+          <w:sz w:val="24"/>
+        </w:rPr>
+      </w:pPr>
+      <w:r>
+        <w:rPr>
+          <w:sz w:val="24"/>
+        </w:rPr>
+        <w:t>Assign teams to competitions</w:t>
+      </w:r>
+    </w:p>
+    <w:p>
+      <w:pPr>
+        <w:pStyle w:val="ListParagraph"/>
+        <w:numPr>
+          <w:ilvl w:val="0"/>
+          <w:numId w:val="1"/>
+        </w:numPr>
+        <w:rPr>
+          <w:sz w:val="24"/>
+        </w:rPr>
+      </w:pPr>
+      <w:r>
+        <w:rPr>
+          <w:sz w:val="24"/>
+        </w:rPr>
+        <w:t>Add, edit, and remove privileged users</w:t>
+      </w:r>
+      <w:r>
+        <w:rPr>
+          <w:sz w:val="24"/>
+        </w:rPr>
+        <w:tab/>
+      </w:r>
+    </w:p>
+    <w:p>
+      <w:pPr>
+        <w:rPr>
+          <w:sz w:val="24"/>
+        </w:rPr>
+      </w:pPr>
+      <w:r>
+        <w:rPr>
+          <w:sz w:val="24"/>
+        </w:rPr>
+        <w:t>The admin domain is designed to allow the spectator and marker domains to operate with maximum simplicity. It will function as a front-end to the database, providing user-friendly functionality to edit the data without having to interact directly with the database management system.</w:t>
       </w:r>
     </w:p>
     <w:p>
       <w:pPr>
         <w:rPr>
           <w:b/>
-        </w:rPr>
-      </w:pPr>
-    </w:p>
-    <w:p>
-      <w:pPr>
+          <w:sz w:val="24"/>
+        </w:rPr>
+      </w:pPr>
+      <w:r>
         <w:rPr>
           <w:b/>
-        </w:rPr>
-      </w:pPr>
-      <w:r>
+          <w:sz w:val="24"/>
+        </w:rPr>
+        <w:t>Who:</w:t>
+      </w:r>
+    </w:p>
+    <w:p>
+      <w:pPr>
+        <w:rPr>
+          <w:sz w:val="24"/>
+        </w:rPr>
+      </w:pPr>
+      <w:r>
+        <w:rPr>
+          <w:sz w:val="24"/>
+        </w:rPr>
+        <w:t>An administrator in charge of setting up the system for use in MATHEX events. Ideally, this should be a person with comprehensive knowledge of the MATHEX events and basic computer skills.</w:t>
+      </w:r>
+    </w:p>
+    <w:p>
+      <w:pPr>
         <w:rPr>
           <w:b/>
-        </w:rPr>
-        <w:t>Competition</w:t>
-      </w:r>
-    </w:p>
-    <w:p>
-      <w:r>
-        <w:t xml:space="preserve">must create a competition </w:t>
-      </w:r>
-    </w:p>
-    <w:p>
-      <w:r>
-        <w:t>must start the competition</w:t>
-      </w:r>
-    </w:p>
-    <w:p/>
-    <w:p>
-      <w:pPr>
+          <w:sz w:val="24"/>
+        </w:rPr>
+      </w:pPr>
+      <w:r>
         <w:rPr>
           <w:b/>
-        </w:rPr>
-      </w:pPr>
+          <w:sz w:val="24"/>
+        </w:rPr>
+        <w:t>What</w:t>
+      </w:r>
       <w:r>
         <w:rPr>
           <w:b/>
-        </w:rPr>
-        <w:t>Teams</w:t>
-      </w:r>
-    </w:p>
-    <w:p>
-      <w:r>
-        <w:t>manage teams of a specific competition</w:t>
+          <w:sz w:val="24"/>
+        </w:rPr>
+        <w:t>:</w:t>
+      </w:r>
+    </w:p>
+    <w:p>
+      <w:pPr>
+        <w:rPr>
+          <w:sz w:val="24"/>
+        </w:rPr>
+      </w:pPr>
+      <w:r>
+        <w:rPr>
+          <w:sz w:val="24"/>
+        </w:rPr>
+        <w:t>Admin will be setting up everything in the system for the markers and spectators to use. This includes adding teams, creating user accounts for markers, creating competitions, and starting competitions.</w:t>
       </w:r>
     </w:p>
     <w:p>
       <w:pPr>
         <w:rPr>
           <w:b/>
-        </w:rPr>
-      </w:pPr>
-    </w:p>
-    <w:p>
-      <w:pPr>
+          <w:sz w:val="24"/>
+        </w:rPr>
+      </w:pPr>
+      <w:r>
         <w:rPr>
           <w:b/>
-        </w:rPr>
-      </w:pPr>
-      <w:r>
-        <w:rPr>
+          <w:sz w:val="24"/>
+        </w:rPr>
+        <w:t>How:</w:t>
+      </w:r>
+    </w:p>
+    <w:p>
+      <w:pPr>
+        <w:rPr>
+          <w:sz w:val="24"/>
+        </w:rPr>
+      </w:pPr>
+      <w:r>
+        <w:rPr>
+          <w:sz w:val="24"/>
+        </w:rPr>
+        <w:t xml:space="preserve">How this domain will be utilised by the admin is unclear as this is a domain that our project team has discovered and deemed necessary. In our vision, this admin domain would mostly be used before the actual competitions to setup the competitions and marker accounts. </w:t>
+      </w:r>
+      <w:r>
+        <w:rPr>
+          <w:sz w:val="24"/>
+        </w:rPr>
+        <w:t xml:space="preserve">During the actual MATHEX competitions, the admins would use it to start the competitions. The admin domain could be used during the competitions to provide technical assistance for markers (in case their login credentials aren’t working). </w:t>
+      </w:r>
+    </w:p>
+    <w:p>
+      <w:pPr>
+        <w:rPr>
+          <w:rFonts w:cstheme="minorHAnsi"/>
           <w:b/>
-        </w:rPr>
-        <w:t xml:space="preserve">Secondary requirement </w:t>
-      </w:r>
-    </w:p>
-    <w:p>
-      <w:r>
-        <w:t>Manage scores of all teams</w:t>
-      </w:r>
-    </w:p>
-    <w:p>
-      <w:r>
-        <w:t>Delete competition</w:t>
-      </w:r>
-    </w:p>
-    <w:p>
-      <w:r>
-        <w:t xml:space="preserve">Security actions to avoid major mal-function (delete competition while it is running, or teams and </w:t>
-      </w:r>
-      <w:proofErr w:type="spellStart"/>
-      <w:r>
-        <w:t>etc</w:t>
-      </w:r>
-      <w:proofErr w:type="spellEnd"/>
-      <w:r>
-        <w:t>)</w:t>
-      </w:r>
-    </w:p>
-    <w:p>
-      <w:pPr>
-        <w:spacing w:before="240"/>
-        <w:rPr>
-          <w:rFonts w:eastAsia="Times New Roman" w:cstheme="minorHAnsi"/>
-          <w:sz w:val="24"/>
-          <w:szCs w:val="24"/>
-          <w:lang w:eastAsia="en-NZ"/>
-        </w:rPr>
-      </w:pPr>
-    </w:p>
-    <w:p>
+          <w:sz w:val="24"/>
+          <w:szCs w:val="24"/>
+        </w:rPr>
+      </w:pPr>
+      <w:r>
+        <w:rPr>
+          <w:rFonts w:cstheme="minorHAnsi"/>
+          <w:b/>
+          <w:sz w:val="24"/>
+          <w:szCs w:val="24"/>
+        </w:rPr>
+        <w:t>Diagrams</w:t>
+      </w:r>
+    </w:p>
+    <w:p>
+      <w:pPr>
+        <w:rPr>
+          <w:rFonts w:cstheme="minorHAnsi"/>
+          <w:sz w:val="24"/>
+          <w:szCs w:val="24"/>
+        </w:rPr>
+      </w:pPr>
+      <w:r>
+        <w:rPr>
+          <w:rFonts w:cstheme="minorHAnsi"/>
+          <w:b/>
+          <w:sz w:val="24"/>
+          <w:szCs w:val="24"/>
+        </w:rPr>
+        <w:t>Activity diagram</w:t>
+      </w:r>
+      <w:r>
+        <w:rPr>
+          <w:rFonts w:cstheme="minorHAnsi"/>
+          <w:sz w:val="24"/>
+          <w:szCs w:val="24"/>
+        </w:rPr>
+        <w:t xml:space="preserve"> – Shows </w:t>
+      </w:r>
+      <w:r>
+        <w:rPr>
+          <w:rFonts w:cstheme="minorHAnsi"/>
+          <w:sz w:val="24"/>
+          <w:szCs w:val="24"/>
+        </w:rPr>
+        <w:t xml:space="preserve">the </w:t>
+      </w:r>
+      <w:r>
+        <w:rPr>
+          <w:rFonts w:cstheme="minorHAnsi"/>
+          <w:sz w:val="24"/>
+          <w:szCs w:val="24"/>
+        </w:rPr>
+        <w:t>possible actions that the admin has.</w:t>
+      </w:r>
+    </w:p>
+    <w:p>
+      <w:pPr>
+        <w:rPr>
+          <w:rFonts w:cstheme="minorHAnsi"/>
+          <w:sz w:val="24"/>
+          <w:szCs w:val="24"/>
+        </w:rPr>
+      </w:pPr>
+      <w:r>
+        <w:rPr>
+          <w:rFonts w:cstheme="minorHAnsi"/>
+          <w:b/>
+          <w:sz w:val="24"/>
+          <w:szCs w:val="24"/>
+        </w:rPr>
+        <w:t>State diagram</w:t>
+      </w:r>
+      <w:r>
+        <w:rPr>
+          <w:rFonts w:cstheme="minorHAnsi"/>
+          <w:sz w:val="24"/>
+          <w:szCs w:val="24"/>
+        </w:rPr>
+        <w:t xml:space="preserve"> – </w:t>
+      </w:r>
+      <w:r>
+        <w:rPr>
+          <w:rFonts w:cstheme="minorHAnsi"/>
+          <w:sz w:val="24"/>
+          <w:szCs w:val="24"/>
+        </w:rPr>
+        <w:t xml:space="preserve">shows the states the domain will hold </w:t>
+      </w:r>
+      <w:r>
+        <w:rPr>
+          <w:rFonts w:cstheme="minorHAnsi"/>
+          <w:sz w:val="24"/>
+          <w:szCs w:val="24"/>
+        </w:rPr>
+        <w:t>because of</w:t>
+      </w:r>
+      <w:r>
+        <w:rPr>
+          <w:rFonts w:cstheme="minorHAnsi"/>
+          <w:sz w:val="24"/>
+          <w:szCs w:val="24"/>
+        </w:rPr>
+        <w:t xml:space="preserve"> each action performed by the admin.</w:t>
+      </w:r>
+    </w:p>
+    <w:p>
+      <w:pPr>
+        <w:rPr>
+          <w:rFonts w:cstheme="minorHAnsi"/>
+          <w:sz w:val="24"/>
+          <w:szCs w:val="24"/>
+        </w:rPr>
+      </w:pPr>
+      <w:r>
+        <w:rPr>
+          <w:rFonts w:cstheme="minorHAnsi"/>
+          <w:b/>
+          <w:sz w:val="24"/>
+          <w:szCs w:val="24"/>
+        </w:rPr>
+        <w:t>Initial prototype design</w:t>
+      </w:r>
+      <w:r>
+        <w:rPr>
+          <w:rFonts w:cstheme="minorHAnsi"/>
+          <w:sz w:val="24"/>
+          <w:szCs w:val="24"/>
+        </w:rPr>
+        <w:t xml:space="preserve"> – </w:t>
+      </w:r>
+      <w:r>
+        <w:rPr>
+          <w:rFonts w:cstheme="minorHAnsi"/>
+          <w:sz w:val="24"/>
+          <w:szCs w:val="24"/>
+        </w:rPr>
+        <w:t xml:space="preserve">based on </w:t>
+      </w:r>
+      <w:r>
+        <w:rPr>
+          <w:rFonts w:cstheme="minorHAnsi"/>
+          <w:sz w:val="24"/>
+          <w:szCs w:val="24"/>
+        </w:rPr>
+        <w:t xml:space="preserve">the initial paper prototype example to illustrate the suggested design for the </w:t>
+      </w:r>
+      <w:r>
+        <w:rPr>
+          <w:rFonts w:cstheme="minorHAnsi"/>
+          <w:sz w:val="24"/>
+          <w:szCs w:val="24"/>
+        </w:rPr>
+        <w:t xml:space="preserve">admins </w:t>
+      </w:r>
+      <w:r>
+        <w:rPr>
+          <w:rFonts w:cstheme="minorHAnsi"/>
+          <w:sz w:val="24"/>
+          <w:szCs w:val="24"/>
+        </w:rPr>
+        <w:t xml:space="preserve">interface. </w:t>
+      </w:r>
+      <w:r>
+        <w:rPr>
+          <w:rFonts w:cstheme="minorHAnsi"/>
+          <w:b/>
+          <w:sz w:val="24"/>
+          <w:szCs w:val="24"/>
+        </w:rPr>
+        <w:t>This diagram is for support only.</w:t>
+      </w:r>
+    </w:p>
+    <w:p>
+      <w:pPr>
+        <w:rPr>
+          <w:sz w:val="24"/>
+        </w:rPr>
+      </w:pPr>
       <w:bookmarkStart w:id="0" w:name="_GoBack"/>
       <w:bookmarkEnd w:id="0"/>
     </w:p>
@@ -224,41 +434,41 @@
 </file>
 
 <file path=word/numbering.xml><?xml version="1.0" encoding="utf-8"?>
-<w:numbering xmlns:wpc="http://schemas.microsoft.com/office/word/2010/wordprocessingCanvas" xmlns:cx="http://schemas.microsoft.com/office/drawing/2014/chartex" xmlns:cx1="http://schemas.microsoft.com/office/drawing/2015/9/8/chartex" xmlns:cx2="http://schemas.microsoft.com/office/drawing/2015/10/21/chartex" xmlns:cx3="http://schemas.microsoft.com/office/drawing/2016/5/9/chartex" xmlns:cx4="http://schemas.microsoft.com/office/drawing/2016/5/10/chartex" xmlns:cx5="http://schemas.microsoft.com/office/drawing/2016/5/11/chartex" xmlns:mc="http://schemas.openxmlformats.org/markup-compatibility/2006" xmlns:o="urn:schemas-microsoft-com:office:office" xmlns:r="http://schemas.openxmlformats.org/officeDocument/2006/relationships" xmlns:m="http://schemas.openxmlformats.org/officeDocument/2006/math" xmlns:v="urn:schemas-microsoft-com:vml" xmlns:wp14="http://schemas.microsoft.com/office/word/2010/wordprocessingDrawing" xmlns:wp="http://schemas.openxmlformats.org/drawingml/2006/wordprocessingDrawing" xmlns:w10="urn:schemas-microsoft-com:office:word" xmlns:w="http://schemas.openxmlformats.org/wordprocessingml/2006/main" xmlns:w14="http://schemas.microsoft.com/office/word/2010/wordml" xmlns:w15="http://schemas.microsoft.com/office/word/2012/wordml" xmlns:w16se="http://schemas.microsoft.com/office/word/2015/wordml/symex" xmlns:wpg="http://schemas.microsoft.com/office/word/2010/wordprocessingGroup" xmlns:wpi="http://schemas.microsoft.com/office/word/2010/wordprocessingInk" xmlns:wne="http://schemas.microsoft.com/office/word/2006/wordml" xmlns:wps="http://schemas.microsoft.com/office/word/2010/wordprocessingShape" mc:Ignorable="w14 w15 w16se wp14">
+<w:numbering xmlns:wpc="http://schemas.microsoft.com/office/word/2010/wordprocessingCanvas" xmlns:cx="http://schemas.microsoft.com/office/drawing/2014/chartex" xmlns:cx1="http://schemas.microsoft.com/office/drawing/2015/9/8/chartex" xmlns:cx2="http://schemas.microsoft.com/office/drawing/2015/10/21/chartex" xmlns:cx3="http://schemas.microsoft.com/office/drawing/2016/5/9/chartex" xmlns:cx4="http://schemas.microsoft.com/office/drawing/2016/5/10/chartex" xmlns:cx5="http://schemas.microsoft.com/office/drawing/2016/5/11/chartex" xmlns:cx6="http://schemas.microsoft.com/office/drawing/2016/5/12/chartex" xmlns:cx7="http://schemas.microsoft.com/office/drawing/2016/5/13/chartex" xmlns:cx8="http://schemas.microsoft.com/office/drawing/2016/5/14/chartex" xmlns:mc="http://schemas.openxmlformats.org/markup-compatibility/2006" xmlns:aink="http://schemas.microsoft.com/office/drawing/2016/ink" xmlns:am3d="http://schemas.microsoft.com/office/drawing/2017/model3d" xmlns:o="urn:schemas-microsoft-com:office:office" xmlns:r="http://schemas.openxmlformats.org/officeDocument/2006/relationships" xmlns:m="http://schemas.openxmlformats.org/officeDocument/2006/math" xmlns:v="urn:schemas-microsoft-com:vml" xmlns:wp14="http://schemas.microsoft.com/office/word/2010/wordprocessingDrawing" xmlns:wp="http://schemas.openxmlformats.org/drawingml/2006/wordprocessingDrawing" xmlns:w10="urn:schemas-microsoft-com:office:word" xmlns:w="http://schemas.openxmlformats.org/wordprocessingml/2006/main" xmlns:w14="http://schemas.microsoft.com/office/word/2010/wordml" xmlns:w15="http://schemas.microsoft.com/office/word/2012/wordml" xmlns:w16cid="http://schemas.microsoft.com/office/word/2016/wordml/cid" xmlns:w16se="http://schemas.microsoft.com/office/word/2015/wordml/symex" xmlns:wpg="http://schemas.microsoft.com/office/word/2010/wordprocessingGroup" xmlns:wpi="http://schemas.microsoft.com/office/word/2010/wordprocessingInk" xmlns:wne="http://schemas.microsoft.com/office/word/2006/wordml" xmlns:wps="http://schemas.microsoft.com/office/word/2010/wordprocessingShape" mc:Ignorable="w14 w15 w16se w16cid wp14">
   <w:abstractNum w:abstractNumId="0" w15:restartNumberingAfterBreak="0">
-    <w:nsid w:val="39D5633B"/>
+    <w:nsid w:val="7F34464F"/>
     <w:multiLevelType w:val="hybridMultilevel"/>
-    <w:tmpl w:val="6508816A"/>
-    <w:lvl w:ilvl="0" w:tplc="B4CC8EDE">
+    <w:tmpl w:val="80C0E92E"/>
+    <w:lvl w:ilvl="0" w:tplc="AFDCF902">
       <w:numFmt w:val="bullet"/>
-      <w:lvlText w:val="-"/>
+      <w:lvlText w:val=""/>
       <w:lvlJc w:val="left"/>
       <w:pPr>
-        <w:ind w:left="1080" w:hanging="360"/>
+        <w:ind w:left="720" w:hanging="360"/>
       </w:pPr>
       <w:rPr>
-        <w:rFonts w:ascii="Calibri" w:eastAsiaTheme="minorHAnsi" w:hAnsi="Calibri" w:cs="Calibri" w:hint="default"/>
+        <w:rFonts w:ascii="Symbol" w:eastAsiaTheme="minorHAnsi" w:hAnsi="Symbol" w:cstheme="minorBidi" w:hint="default"/>
       </w:rPr>
     </w:lvl>
-    <w:lvl w:ilvl="1" w:tplc="14090003" w:tentative="1">
+    <w:lvl w:ilvl="1" w:tplc="14090003">
       <w:start w:val="1"/>
       <w:numFmt w:val="bullet"/>
       <w:lvlText w:val="o"/>
       <w:lvlJc w:val="left"/>
       <w:pPr>
-        <w:ind w:left="1800" w:hanging="360"/>
+        <w:ind w:left="1440" w:hanging="360"/>
       </w:pPr>
       <w:rPr>
         <w:rFonts w:ascii="Courier New" w:hAnsi="Courier New" w:cs="Courier New" w:hint="default"/>
       </w:rPr>
     </w:lvl>
-    <w:lvl w:ilvl="2" w:tplc="14090005" w:tentative="1">
+    <w:lvl w:ilvl="2" w:tplc="14090005">
       <w:start w:val="1"/>
       <w:numFmt w:val="bullet"/>
       <w:lvlText w:val=""/>
       <w:lvlJc w:val="left"/>
       <w:pPr>
-        <w:ind w:left="2520" w:hanging="360"/>
+        <w:ind w:left="2160" w:hanging="360"/>
       </w:pPr>
       <w:rPr>
         <w:rFonts w:ascii="Wingdings" w:hAnsi="Wingdings" w:hint="default"/>
@@ -270,7 +480,7 @@
       <w:lvlText w:val=""/>
       <w:lvlJc w:val="left"/>
       <w:pPr>
-        <w:ind w:left="3240" w:hanging="360"/>
+        <w:ind w:left="2880" w:hanging="360"/>
       </w:pPr>
       <w:rPr>
         <w:rFonts w:ascii="Symbol" w:hAnsi="Symbol" w:hint="default"/>
@@ -282,7 +492,7 @@
       <w:lvlText w:val="o"/>
       <w:lvlJc w:val="left"/>
       <w:pPr>
-        <w:ind w:left="3960" w:hanging="360"/>
+        <w:ind w:left="3600" w:hanging="360"/>
       </w:pPr>
       <w:rPr>
         <w:rFonts w:ascii="Courier New" w:hAnsi="Courier New" w:cs="Courier New" w:hint="default"/>
@@ -294,7 +504,7 @@
       <w:lvlText w:val=""/>
       <w:lvlJc w:val="left"/>
       <w:pPr>
-        <w:ind w:left="4680" w:hanging="360"/>
+        <w:ind w:left="4320" w:hanging="360"/>
       </w:pPr>
       <w:rPr>
         <w:rFonts w:ascii="Wingdings" w:hAnsi="Wingdings" w:hint="default"/>
@@ -306,7 +516,7 @@
       <w:lvlText w:val=""/>
       <w:lvlJc w:val="left"/>
       <w:pPr>
-        <w:ind w:left="5400" w:hanging="360"/>
+        <w:ind w:left="5040" w:hanging="360"/>
       </w:pPr>
       <w:rPr>
         <w:rFonts w:ascii="Symbol" w:hAnsi="Symbol" w:hint="default"/>
@@ -318,7 +528,7 @@
       <w:lvlText w:val="o"/>
       <w:lvlJc w:val="left"/>
       <w:pPr>
-        <w:ind w:left="6120" w:hanging="360"/>
+        <w:ind w:left="5760" w:hanging="360"/>
       </w:pPr>
       <w:rPr>
         <w:rFonts w:ascii="Courier New" w:hAnsi="Courier New" w:cs="Courier New" w:hint="default"/>
@@ -330,7 +540,7 @@
       <w:lvlText w:val=""/>
       <w:lvlJc w:val="left"/>
       <w:pPr>
-        <w:ind w:left="6840" w:hanging="360"/>
+        <w:ind w:left="6480" w:hanging="360"/>
       </w:pPr>
       <w:rPr>
         <w:rFonts w:ascii="Wingdings" w:hAnsi="Wingdings" w:hint="default"/>
@@ -344,7 +554,7 @@
 </file>
 
 <file path=word/styles.xml><?xml version="1.0" encoding="utf-8"?>
-<w:styles xmlns:mc="http://schemas.openxmlformats.org/markup-compatibility/2006" xmlns:r="http://schemas.openxmlformats.org/officeDocument/2006/relationships" xmlns:w="http://schemas.openxmlformats.org/wordprocessingml/2006/main" xmlns:w14="http://schemas.microsoft.com/office/word/2010/wordml" xmlns:w15="http://schemas.microsoft.com/office/word/2012/wordml" xmlns:w16se="http://schemas.microsoft.com/office/word/2015/wordml/symex" mc:Ignorable="w14 w15 w16se">
+<w:styles xmlns:mc="http://schemas.openxmlformats.org/markup-compatibility/2006" xmlns:r="http://schemas.openxmlformats.org/officeDocument/2006/relationships" xmlns:w="http://schemas.openxmlformats.org/wordprocessingml/2006/main" xmlns:w14="http://schemas.microsoft.com/office/word/2010/wordml" xmlns:w15="http://schemas.microsoft.com/office/word/2012/wordml" xmlns:w16cid="http://schemas.microsoft.com/office/word/2016/wordml/cid" xmlns:w16se="http://schemas.microsoft.com/office/word/2015/wordml/symex" mc:Ignorable="w14 w15 w16se w16cid">
   <w:docDefaults>
     <w:rPrDefault>
       <w:rPr>
@@ -360,7 +570,7 @@
       </w:pPr>
     </w:pPrDefault>
   </w:docDefaults>
-  <w:latentStyles w:defLockedState="0" w:defUIPriority="99" w:defSemiHidden="0" w:defUnhideWhenUsed="0" w:defQFormat="0" w:count="374">
+  <w:latentStyles w:defLockedState="0" w:defUIPriority="99" w:defSemiHidden="0" w:defUnhideWhenUsed="0" w:defQFormat="0" w:count="375">
     <w:lsdException w:name="Normal" w:uiPriority="0" w:qFormat="1"/>
     <w:lsdException w:name="heading 1" w:uiPriority="9" w:qFormat="1"/>
     <w:lsdException w:name="heading 2" w:semiHidden="1" w:uiPriority="9" w:unhideWhenUsed="1" w:qFormat="1"/>
@@ -735,11 +945,11 @@
     <w:lsdException w:name="Mention" w:semiHidden="1" w:unhideWhenUsed="1"/>
     <w:lsdException w:name="Smart Hyperlink" w:semiHidden="1" w:unhideWhenUsed="1"/>
     <w:lsdException w:name="Hashtag" w:semiHidden="1" w:unhideWhenUsed="1"/>
+    <w:lsdException w:name="Unresolved Mention" w:semiHidden="1" w:unhideWhenUsed="1"/>
   </w:latentStyles>
   <w:style w:type="paragraph" w:default="1" w:styleId="Normal">
     <w:name w:val="Normal"/>
     <w:qFormat/>
-    <w:rsid w:val="00AE0102"/>
   </w:style>
   <w:style w:type="character" w:default="1" w:styleId="DefaultParagraphFont">
     <w:name w:val="Default Paragraph Font"/>
@@ -768,12 +978,46 @@
     <w:semiHidden/>
     <w:unhideWhenUsed/>
   </w:style>
+  <w:style w:type="paragraph" w:styleId="Title">
+    <w:name w:val="Title"/>
+    <w:basedOn w:val="Normal"/>
+    <w:next w:val="Normal"/>
+    <w:link w:val="TitleChar"/>
+    <w:uiPriority w:val="10"/>
+    <w:qFormat/>
+    <w:rsid w:val="00F064EA"/>
+    <w:pPr>
+      <w:spacing w:after="0" w:line="240" w:lineRule="auto"/>
+      <w:contextualSpacing/>
+    </w:pPr>
+    <w:rPr>
+      <w:rFonts w:asciiTheme="majorHAnsi" w:eastAsiaTheme="majorEastAsia" w:hAnsiTheme="majorHAnsi" w:cstheme="majorBidi"/>
+      <w:spacing w:val="-10"/>
+      <w:kern w:val="28"/>
+      <w:sz w:val="56"/>
+      <w:szCs w:val="56"/>
+    </w:rPr>
+  </w:style>
+  <w:style w:type="character" w:customStyle="1" w:styleId="TitleChar">
+    <w:name w:val="Title Char"/>
+    <w:basedOn w:val="DefaultParagraphFont"/>
+    <w:link w:val="Title"/>
+    <w:uiPriority w:val="10"/>
+    <w:rsid w:val="00F064EA"/>
+    <w:rPr>
+      <w:rFonts w:asciiTheme="majorHAnsi" w:eastAsiaTheme="majorEastAsia" w:hAnsiTheme="majorHAnsi" w:cstheme="majorBidi"/>
+      <w:spacing w:val="-10"/>
+      <w:kern w:val="28"/>
+      <w:sz w:val="56"/>
+      <w:szCs w:val="56"/>
+    </w:rPr>
+  </w:style>
   <w:style w:type="paragraph" w:styleId="ListParagraph">
     <w:name w:val="List Paragraph"/>
     <w:basedOn w:val="Normal"/>
     <w:uiPriority w:val="34"/>
     <w:qFormat/>
-    <w:rsid w:val="00AE0102"/>
+    <w:rsid w:val="00F064EA"/>
     <w:pPr>
       <w:ind w:left="720"/>
       <w:contextualSpacing/>
@@ -858,6 +1102,23 @@
         <a:font script="Viet" typeface="Times New Roman"/>
         <a:font script="Uigh" typeface="Microsoft Uighur"/>
         <a:font script="Geor" typeface="Sylfaen"/>
+        <a:font script="Armn" typeface="Arial"/>
+        <a:font script="Bugi" typeface="Leelawadee UI"/>
+        <a:font script="Bopo" typeface="Microsoft JhengHei"/>
+        <a:font script="Java" typeface="Javanese Text"/>
+        <a:font script="Lisu" typeface="Segoe UI"/>
+        <a:font script="Mymr" typeface="Myanmar Text"/>
+        <a:font script="Nkoo" typeface="Ebrima"/>
+        <a:font script="Olck" typeface="Nirmala UI"/>
+        <a:font script="Osma" typeface="Ebrima"/>
+        <a:font script="Phag" typeface="Phagspa"/>
+        <a:font script="Syrn" typeface="Estrangelo Edessa"/>
+        <a:font script="Syrj" typeface="Estrangelo Edessa"/>
+        <a:font script="Syre" typeface="Estrangelo Edessa"/>
+        <a:font script="Sora" typeface="Nirmala UI"/>
+        <a:font script="Tale" typeface="Microsoft Tai Le"/>
+        <a:font script="Talu" typeface="Microsoft New Tai Lue"/>
+        <a:font script="Tfng" typeface="Ebrima"/>
       </a:majorFont>
       <a:minorFont>
         <a:latin typeface="Calibri" panose="020F0502020204030204"/>
@@ -893,6 +1154,23 @@
         <a:font script="Viet" typeface="Arial"/>
         <a:font script="Uigh" typeface="Microsoft Uighur"/>
         <a:font script="Geor" typeface="Sylfaen"/>
+        <a:font script="Armn" typeface="Arial"/>
+        <a:font script="Bugi" typeface="Leelawadee UI"/>
+        <a:font script="Bopo" typeface="Microsoft JhengHei"/>
+        <a:font script="Java" typeface="Javanese Text"/>
+        <a:font script="Lisu" typeface="Segoe UI"/>
+        <a:font script="Mymr" typeface="Myanmar Text"/>
+        <a:font script="Nkoo" typeface="Ebrima"/>
+        <a:font script="Olck" typeface="Nirmala UI"/>
+        <a:font script="Osma" typeface="Ebrima"/>
+        <a:font script="Phag" typeface="Phagspa"/>
+        <a:font script="Syrn" typeface="Estrangelo Edessa"/>
+        <a:font script="Syrj" typeface="Estrangelo Edessa"/>
+        <a:font script="Syre" typeface="Estrangelo Edessa"/>
+        <a:font script="Sora" typeface="Nirmala UI"/>
+        <a:font script="Tale" typeface="Microsoft Tai Le"/>
+        <a:font script="Talu" typeface="Microsoft New Tai Lue"/>
+        <a:font script="Tfng" typeface="Ebrima"/>
       </a:minorFont>
     </a:fontScheme>
     <a:fmtScheme name="Office">

</xml_diff>